<commit_message>
removed AWS, added ScrumAlliance CSD
</commit_message>
<xml_diff>
--- a/Jonathon Mroczka Resume.docx
+++ b/Jonathon Mroczka Resume.docx
@@ -1,6 +1,6 @@
 
 <file path=word/document.xml><?xml version="1.0" encoding="utf-8"?>
-<w:document xmlns:wpc="http://schemas.microsoft.com/office/word/2010/wordprocessingCanvas" xmlns:cx="http://schemas.microsoft.com/office/drawing/2014/chartex" xmlns:cx1="http://schemas.microsoft.com/office/drawing/2015/9/8/chartex" xmlns:cx2="http://schemas.microsoft.com/office/drawing/2015/10/21/chartex" xmlns:cx3="http://schemas.microsoft.com/office/drawing/2016/5/9/chartex" xmlns:cx4="http://schemas.microsoft.com/office/drawing/2016/5/10/chartex" xmlns:cx5="http://schemas.microsoft.com/office/drawing/2016/5/11/chartex" xmlns:cx6="http://schemas.microsoft.com/office/drawing/2016/5/12/chartex" xmlns:cx7="http://schemas.microsoft.com/office/drawing/2016/5/13/chartex" xmlns:cx8="http://schemas.microsoft.com/office/drawing/2016/5/14/chartex" xmlns:mc="http://schemas.openxmlformats.org/markup-compatibility/2006" xmlns:aink="http://schemas.microsoft.com/office/drawing/2016/ink" xmlns:am3d="http://schemas.microsoft.com/office/drawing/2017/model3d" xmlns:o="urn:schemas-microsoft-com:office:office" xmlns:r="http://schemas.openxmlformats.org/officeDocument/2006/relationships" xmlns:m="http://schemas.openxmlformats.org/officeDocument/2006/math" xmlns:v="urn:schemas-microsoft-com:vml" xmlns:wp14="http://schemas.microsoft.com/office/word/2010/wordprocessingDrawing" xmlns:wp="http://schemas.openxmlformats.org/drawingml/2006/wordprocessingDrawing" xmlns:w10="urn:schemas-microsoft-com:office:word" xmlns:w="http://schemas.openxmlformats.org/wordprocessingml/2006/main" xmlns:w14="http://schemas.microsoft.com/office/word/2010/wordml" xmlns:w15="http://schemas.microsoft.com/office/word/2012/wordml" xmlns:w16cex="http://schemas.microsoft.com/office/word/2018/wordml/cex" xmlns:w16cid="http://schemas.microsoft.com/office/word/2016/wordml/cid" xmlns:w16="http://schemas.microsoft.com/office/word/2018/wordml" xmlns:w16sdtdh="http://schemas.microsoft.com/office/word/2020/wordml/sdtdatahash" xmlns:w16se="http://schemas.microsoft.com/office/word/2015/wordml/symex" xmlns:wpg="http://schemas.microsoft.com/office/word/2010/wordprocessingGroup" xmlns:wpi="http://schemas.microsoft.com/office/word/2010/wordprocessingInk" xmlns:wne="http://schemas.microsoft.com/office/word/2006/wordml" xmlns:wps="http://schemas.microsoft.com/office/word/2010/wordprocessingShape" mc:Ignorable="w14 w15 w16se w16cid w16 w16cex w16sdtdh wp14">
+<w:document xmlns:wpc="http://schemas.microsoft.com/office/word/2010/wordprocessingCanvas" xmlns:cx="http://schemas.microsoft.com/office/drawing/2014/chartex" xmlns:cx1="http://schemas.microsoft.com/office/drawing/2015/9/8/chartex" xmlns:cx2="http://schemas.microsoft.com/office/drawing/2015/10/21/chartex" xmlns:cx3="http://schemas.microsoft.com/office/drawing/2016/5/9/chartex" xmlns:cx4="http://schemas.microsoft.com/office/drawing/2016/5/10/chartex" xmlns:cx5="http://schemas.microsoft.com/office/drawing/2016/5/11/chartex" xmlns:cx6="http://schemas.microsoft.com/office/drawing/2016/5/12/chartex" xmlns:cx7="http://schemas.microsoft.com/office/drawing/2016/5/13/chartex" xmlns:cx8="http://schemas.microsoft.com/office/drawing/2016/5/14/chartex" xmlns:mc="http://schemas.openxmlformats.org/markup-compatibility/2006" xmlns:aink="http://schemas.microsoft.com/office/drawing/2016/ink" xmlns:am3d="http://schemas.microsoft.com/office/drawing/2017/model3d" xmlns:o="urn:schemas-microsoft-com:office:office" xmlns:oel="http://schemas.microsoft.com/office/2019/extlst" xmlns:r="http://schemas.openxmlformats.org/officeDocument/2006/relationships" xmlns:m="http://schemas.openxmlformats.org/officeDocument/2006/math" xmlns:v="urn:schemas-microsoft-com:vml" xmlns:wp14="http://schemas.microsoft.com/office/word/2010/wordprocessingDrawing" xmlns:wp="http://schemas.openxmlformats.org/drawingml/2006/wordprocessingDrawing" xmlns:w10="urn:schemas-microsoft-com:office:word" xmlns:w="http://schemas.openxmlformats.org/wordprocessingml/2006/main" xmlns:w14="http://schemas.microsoft.com/office/word/2010/wordml" xmlns:w15="http://schemas.microsoft.com/office/word/2012/wordml" xmlns:w16cex="http://schemas.microsoft.com/office/word/2018/wordml/cex" xmlns:w16cid="http://schemas.microsoft.com/office/word/2016/wordml/cid" xmlns:w16="http://schemas.microsoft.com/office/word/2018/wordml" xmlns:w16sdtdh="http://schemas.microsoft.com/office/word/2020/wordml/sdtdatahash" xmlns:w16se="http://schemas.microsoft.com/office/word/2015/wordml/symex" xmlns:wpg="http://schemas.microsoft.com/office/word/2010/wordprocessingGroup" xmlns:wpi="http://schemas.microsoft.com/office/word/2010/wordprocessingInk" xmlns:wne="http://schemas.microsoft.com/office/word/2006/wordml" xmlns:wps="http://schemas.microsoft.com/office/word/2010/wordprocessingShape" mc:Ignorable="w14 w15 w16se w16cid w16 w16cex w16sdtdh wp14">
   <w:body>
     <w:tbl>
       <w:tblPr>
@@ -19,12 +19,6 @@
         <w:gridCol w:w="3527"/>
       </w:tblGrid>
       <w:tr>
-        <w:tblPrEx>
-          <w:tblCellMar>
-            <w:top w:w="0" w:type="dxa"/>
-            <w:bottom w:w="0" w:type="dxa"/>
-          </w:tblCellMar>
-        </w:tblPrEx>
         <w:trPr>
           <w:cantSplit/>
           <w:trHeight w:val="20"/>
@@ -46,6 +40,216 @@
                 <w:sz w:val="22"/>
               </w:rPr>
             </w:pPr>
+            <w:r>
+              <w:rPr>
+                <w:rFonts w:asciiTheme="minorHAnsi" w:hAnsiTheme="minorHAnsi" w:cstheme="minorHAnsi"/>
+                <w:b/>
+                <w:noProof/>
+                <w:sz w:val="24"/>
+              </w:rPr>
+              <w:drawing>
+                <wp:anchor distT="0" distB="0" distL="114300" distR="114300" simplePos="0" relativeHeight="251664896" behindDoc="0" locked="0" layoutInCell="1" allowOverlap="1" wp14:anchorId="769C05F2" wp14:editId="63E6B370">
+                  <wp:simplePos x="0" y="0"/>
+                  <wp:positionH relativeFrom="column">
+                    <wp:posOffset>1317625</wp:posOffset>
+                  </wp:positionH>
+                  <wp:positionV relativeFrom="paragraph">
+                    <wp:posOffset>-297815</wp:posOffset>
+                  </wp:positionV>
+                  <wp:extent cx="819150" cy="821690"/>
+                  <wp:effectExtent l="0" t="0" r="0" b="0"/>
+                  <wp:wrapNone/>
+                  <wp:docPr id="4" name="Picture 4"/>
+                  <wp:cNvGraphicFramePr>
+                    <a:graphicFrameLocks xmlns:a="http://schemas.openxmlformats.org/drawingml/2006/main" noChangeAspect="1"/>
+                  </wp:cNvGraphicFramePr>
+                  <a:graphic xmlns:a="http://schemas.openxmlformats.org/drawingml/2006/main">
+                    <a:graphicData uri="http://schemas.openxmlformats.org/drawingml/2006/picture">
+                      <pic:pic xmlns:pic="http://schemas.openxmlformats.org/drawingml/2006/picture">
+                        <pic:nvPicPr>
+                          <pic:cNvPr id="0" name="Picture 3"/>
+                          <pic:cNvPicPr>
+                            <a:picLocks noChangeAspect="1" noChangeArrowheads="1"/>
+                          </pic:cNvPicPr>
+                        </pic:nvPicPr>
+                        <pic:blipFill>
+                          <a:blip r:embed="rId8" cstate="print">
+                            <a:extLst>
+                              <a:ext uri="{28A0092B-C50C-407E-A947-70E740481C1C}">
+                                <a14:useLocalDpi xmlns:a14="http://schemas.microsoft.com/office/drawing/2010/main" val="0"/>
+                              </a:ext>
+                            </a:extLst>
+                          </a:blip>
+                          <a:srcRect/>
+                          <a:stretch>
+                            <a:fillRect/>
+                          </a:stretch>
+                        </pic:blipFill>
+                        <pic:spPr bwMode="auto">
+                          <a:xfrm>
+                            <a:off x="0" y="0"/>
+                            <a:ext cx="819150" cy="821690"/>
+                          </a:xfrm>
+                          <a:prstGeom prst="rect">
+                            <a:avLst/>
+                          </a:prstGeom>
+                          <a:noFill/>
+                          <a:ln>
+                            <a:noFill/>
+                          </a:ln>
+                        </pic:spPr>
+                      </pic:pic>
+                    </a:graphicData>
+                  </a:graphic>
+                  <wp14:sizeRelH relativeFrom="margin">
+                    <wp14:pctWidth>0</wp14:pctWidth>
+                  </wp14:sizeRelH>
+                  <wp14:sizeRelV relativeFrom="margin">
+                    <wp14:pctHeight>0</wp14:pctHeight>
+                  </wp14:sizeRelV>
+                </wp:anchor>
+              </w:drawing>
+            </w:r>
+            <w:r>
+              <w:rPr>
+                <w:rFonts w:asciiTheme="minorHAnsi" w:hAnsiTheme="minorHAnsi" w:cstheme="minorHAnsi"/>
+                <w:b/>
+                <w:noProof/>
+                <w:sz w:val="24"/>
+                <w:u w:val="single"/>
+              </w:rPr>
+              <w:drawing>
+                <wp:anchor distT="0" distB="0" distL="114300" distR="114300" simplePos="0" relativeHeight="251663872" behindDoc="0" locked="0" layoutInCell="1" allowOverlap="1" wp14:anchorId="0A9DE668" wp14:editId="6581298E">
+                  <wp:simplePos x="0" y="0"/>
+                  <wp:positionH relativeFrom="column">
+                    <wp:posOffset>612775</wp:posOffset>
+                  </wp:positionH>
+                  <wp:positionV relativeFrom="paragraph">
+                    <wp:posOffset>-223520</wp:posOffset>
+                  </wp:positionV>
+                  <wp:extent cx="763270" cy="666750"/>
+                  <wp:effectExtent l="0" t="0" r="0" b="0"/>
+                  <wp:wrapNone/>
+                  <wp:docPr id="3" name="Picture 3"/>
+                  <wp:cNvGraphicFramePr>
+                    <a:graphicFrameLocks xmlns:a="http://schemas.openxmlformats.org/drawingml/2006/main" noChangeAspect="1"/>
+                  </wp:cNvGraphicFramePr>
+                  <a:graphic xmlns:a="http://schemas.openxmlformats.org/drawingml/2006/main">
+                    <a:graphicData uri="http://schemas.openxmlformats.org/drawingml/2006/picture">
+                      <pic:pic xmlns:pic="http://schemas.openxmlformats.org/drawingml/2006/picture">
+                        <pic:nvPicPr>
+                          <pic:cNvPr id="0" name="Picture 2"/>
+                          <pic:cNvPicPr>
+                            <a:picLocks noChangeAspect="1" noChangeArrowheads="1"/>
+                          </pic:cNvPicPr>
+                        </pic:nvPicPr>
+                        <pic:blipFill>
+                          <a:blip r:embed="rId9" cstate="print">
+                            <a:extLst>
+                              <a:ext uri="{28A0092B-C50C-407E-A947-70E740481C1C}">
+                                <a14:useLocalDpi xmlns:a14="http://schemas.microsoft.com/office/drawing/2010/main" val="0"/>
+                              </a:ext>
+                            </a:extLst>
+                          </a:blip>
+                          <a:srcRect/>
+                          <a:stretch>
+                            <a:fillRect/>
+                          </a:stretch>
+                        </pic:blipFill>
+                        <pic:spPr bwMode="auto">
+                          <a:xfrm>
+                            <a:off x="0" y="0"/>
+                            <a:ext cx="763270" cy="666750"/>
+                          </a:xfrm>
+                          <a:prstGeom prst="rect">
+                            <a:avLst/>
+                          </a:prstGeom>
+                          <a:noFill/>
+                          <a:ln>
+                            <a:noFill/>
+                          </a:ln>
+                        </pic:spPr>
+                      </pic:pic>
+                    </a:graphicData>
+                  </a:graphic>
+                  <wp14:sizeRelH relativeFrom="margin">
+                    <wp14:pctWidth>0</wp14:pctWidth>
+                  </wp14:sizeRelH>
+                  <wp14:sizeRelV relativeFrom="margin">
+                    <wp14:pctHeight>0</wp14:pctHeight>
+                  </wp14:sizeRelV>
+                </wp:anchor>
+              </w:drawing>
+            </w:r>
+            <w:r>
+              <w:rPr>
+                <w:rFonts w:asciiTheme="minorHAnsi" w:hAnsiTheme="minorHAnsi" w:cstheme="minorHAnsi"/>
+                <w:noProof/>
+                <w:sz w:val="24"/>
+              </w:rPr>
+              <w:drawing>
+                <wp:anchor distT="0" distB="0" distL="114300" distR="114300" simplePos="0" relativeHeight="251662848" behindDoc="0" locked="0" layoutInCell="1" allowOverlap="1" wp14:anchorId="6373595E" wp14:editId="5CDF00F8">
+                  <wp:simplePos x="0" y="0"/>
+                  <wp:positionH relativeFrom="column">
+                    <wp:posOffset>-149860</wp:posOffset>
+                  </wp:positionH>
+                  <wp:positionV relativeFrom="paragraph">
+                    <wp:posOffset>-309245</wp:posOffset>
+                  </wp:positionV>
+                  <wp:extent cx="827405" cy="828675"/>
+                  <wp:effectExtent l="0" t="0" r="0" b="0"/>
+                  <wp:wrapNone/>
+                  <wp:docPr id="1" name="Picture 1"/>
+                  <wp:cNvGraphicFramePr>
+                    <a:graphicFrameLocks xmlns:a="http://schemas.openxmlformats.org/drawingml/2006/main" noChangeAspect="1"/>
+                  </wp:cNvGraphicFramePr>
+                  <a:graphic xmlns:a="http://schemas.openxmlformats.org/drawingml/2006/main">
+                    <a:graphicData uri="http://schemas.openxmlformats.org/drawingml/2006/picture">
+                      <pic:pic xmlns:pic="http://schemas.openxmlformats.org/drawingml/2006/picture">
+                        <pic:nvPicPr>
+                          <pic:cNvPr id="0" name="Picture 1"/>
+                          <pic:cNvPicPr>
+                            <a:picLocks noChangeAspect="1" noChangeArrowheads="1"/>
+                          </pic:cNvPicPr>
+                        </pic:nvPicPr>
+                        <pic:blipFill>
+                          <a:blip r:embed="rId10" cstate="print">
+                            <a:extLst>
+                              <a:ext uri="{28A0092B-C50C-407E-A947-70E740481C1C}">
+                                <a14:useLocalDpi xmlns:a14="http://schemas.microsoft.com/office/drawing/2010/main" val="0"/>
+                              </a:ext>
+                            </a:extLst>
+                          </a:blip>
+                          <a:srcRect/>
+                          <a:stretch>
+                            <a:fillRect/>
+                          </a:stretch>
+                        </pic:blipFill>
+                        <pic:spPr bwMode="auto">
+                          <a:xfrm>
+                            <a:off x="0" y="0"/>
+                            <a:ext cx="827405" cy="828675"/>
+                          </a:xfrm>
+                          <a:prstGeom prst="rect">
+                            <a:avLst/>
+                          </a:prstGeom>
+                          <a:noFill/>
+                          <a:ln>
+                            <a:noFill/>
+                          </a:ln>
+                        </pic:spPr>
+                      </pic:pic>
+                    </a:graphicData>
+                  </a:graphic>
+                  <wp14:sizeRelH relativeFrom="margin">
+                    <wp14:pctWidth>0</wp14:pctWidth>
+                  </wp14:sizeRelH>
+                  <wp14:sizeRelV relativeFrom="margin">
+                    <wp14:pctHeight>0</wp14:pctHeight>
+                  </wp14:sizeRelV>
+                </wp:anchor>
+              </w:drawing>
+            </w:r>
           </w:p>
         </w:tc>
         <w:tc>
@@ -115,7 +319,7 @@
                 <w:szCs w:val="20"/>
               </w:rPr>
             </w:pPr>
-            <w:hyperlink r:id="rId8" w:history="1">
+            <w:hyperlink r:id="rId11" w:history="1">
               <w:r>
                 <w:rPr>
                   <w:rStyle w:val="Hyperlink"/>
@@ -143,7 +347,7 @@
               </w:rPr>
               <w:t xml:space="preserve">                     </w:t>
             </w:r>
-            <w:hyperlink r:id="rId9" w:history="1">
+            <w:hyperlink r:id="rId12" w:history="1">
               <w:r>
                 <w:rPr>
                   <w:rStyle w:val="Hyperlink"/>
@@ -177,220 +381,6 @@
           <w:u w:val="single"/>
         </w:rPr>
       </w:pPr>
-      <w:r>
-        <w:rPr>
-          <w:rFonts w:asciiTheme="minorHAnsi" w:hAnsiTheme="minorHAnsi" w:cstheme="minorHAnsi"/>
-          <w:noProof/>
-          <w:sz w:val="24"/>
-        </w:rPr>
-        <w:drawing>
-          <wp:anchor distT="0" distB="0" distL="114300" distR="114300" simplePos="0" relativeHeight="251662848" behindDoc="0" locked="0" layoutInCell="1" allowOverlap="1" wp14:anchorId="6373595E" wp14:editId="42EFC788">
-            <wp:simplePos x="0" y="0"/>
-            <wp:positionH relativeFrom="column">
-              <wp:posOffset>1714499</wp:posOffset>
-            </wp:positionH>
-            <wp:positionV relativeFrom="paragraph">
-              <wp:posOffset>-385445</wp:posOffset>
-            </wp:positionV>
-            <wp:extent cx="827755" cy="828675"/>
-            <wp:effectExtent l="0" t="0" r="0" b="0"/>
-            <wp:wrapNone/>
-            <wp:docPr id="1" name="Picture 1"/>
-            <wp:cNvGraphicFramePr>
-              <a:graphicFrameLocks xmlns:a="http://schemas.openxmlformats.org/drawingml/2006/main" noChangeAspect="1"/>
-            </wp:cNvGraphicFramePr>
-            <a:graphic xmlns:a="http://schemas.openxmlformats.org/drawingml/2006/main">
-              <a:graphicData uri="http://schemas.openxmlformats.org/drawingml/2006/picture">
-                <pic:pic xmlns:pic="http://schemas.openxmlformats.org/drawingml/2006/picture">
-                  <pic:nvPicPr>
-                    <pic:cNvPr id="0" name="Picture 1"/>
-                    <pic:cNvPicPr>
-                      <a:picLocks noChangeAspect="1" noChangeArrowheads="1"/>
-                    </pic:cNvPicPr>
-                  </pic:nvPicPr>
-                  <pic:blipFill>
-                    <a:blip r:embed="rId10" cstate="print">
-                      <a:extLst>
-                        <a:ext uri="{28A0092B-C50C-407E-A947-70E740481C1C}">
-                          <a14:useLocalDpi xmlns:a14="http://schemas.microsoft.com/office/drawing/2010/main" val="0"/>
-                        </a:ext>
-                      </a:extLst>
-                    </a:blip>
-                    <a:srcRect/>
-                    <a:stretch>
-                      <a:fillRect/>
-                    </a:stretch>
-                  </pic:blipFill>
-                  <pic:spPr bwMode="auto">
-                    <a:xfrm>
-                      <a:off x="0" y="0"/>
-                      <a:ext cx="840086" cy="841020"/>
-                    </a:xfrm>
-                    <a:prstGeom prst="rect">
-                      <a:avLst/>
-                    </a:prstGeom>
-                    <a:noFill/>
-                    <a:ln>
-                      <a:noFill/>
-                    </a:ln>
-                  </pic:spPr>
-                </pic:pic>
-              </a:graphicData>
-            </a:graphic>
-            <wp14:sizeRelH relativeFrom="margin">
-              <wp14:pctWidth>0</wp14:pctWidth>
-            </wp14:sizeRelH>
-            <wp14:sizeRelV relativeFrom="margin">
-              <wp14:pctHeight>0</wp14:pctHeight>
-            </wp14:sizeRelV>
-          </wp:anchor>
-        </w:drawing>
-      </w:r>
-      <w:r>
-        <w:rPr>
-          <w:rFonts w:asciiTheme="minorHAnsi" w:hAnsiTheme="minorHAnsi" w:cstheme="minorHAnsi"/>
-          <w:b/>
-          <w:noProof/>
-          <w:sz w:val="24"/>
-          <w:u w:val="single"/>
-        </w:rPr>
-        <w:drawing>
-          <wp:anchor distT="0" distB="0" distL="114300" distR="114300" simplePos="0" relativeHeight="251663872" behindDoc="0" locked="0" layoutInCell="1" allowOverlap="1" wp14:anchorId="0A9DE668" wp14:editId="69FE4EC0">
-            <wp:simplePos x="0" y="0"/>
-            <wp:positionH relativeFrom="column">
-              <wp:posOffset>4314825</wp:posOffset>
-            </wp:positionH>
-            <wp:positionV relativeFrom="paragraph">
-              <wp:posOffset>-318770</wp:posOffset>
-            </wp:positionV>
-            <wp:extent cx="763270" cy="666750"/>
-            <wp:effectExtent l="0" t="0" r="0" b="0"/>
-            <wp:wrapNone/>
-            <wp:docPr id="3" name="Picture 3"/>
-            <wp:cNvGraphicFramePr>
-              <a:graphicFrameLocks xmlns:a="http://schemas.openxmlformats.org/drawingml/2006/main" noChangeAspect="1"/>
-            </wp:cNvGraphicFramePr>
-            <a:graphic xmlns:a="http://schemas.openxmlformats.org/drawingml/2006/main">
-              <a:graphicData uri="http://schemas.openxmlformats.org/drawingml/2006/picture">
-                <pic:pic xmlns:pic="http://schemas.openxmlformats.org/drawingml/2006/picture">
-                  <pic:nvPicPr>
-                    <pic:cNvPr id="0" name="Picture 2"/>
-                    <pic:cNvPicPr>
-                      <a:picLocks noChangeAspect="1" noChangeArrowheads="1"/>
-                    </pic:cNvPicPr>
-                  </pic:nvPicPr>
-                  <pic:blipFill>
-                    <a:blip r:embed="rId11" cstate="print">
-                      <a:extLst>
-                        <a:ext uri="{28A0092B-C50C-407E-A947-70E740481C1C}">
-                          <a14:useLocalDpi xmlns:a14="http://schemas.microsoft.com/office/drawing/2010/main" val="0"/>
-                        </a:ext>
-                      </a:extLst>
-                    </a:blip>
-                    <a:srcRect/>
-                    <a:stretch>
-                      <a:fillRect/>
-                    </a:stretch>
-                  </pic:blipFill>
-                  <pic:spPr bwMode="auto">
-                    <a:xfrm>
-                      <a:off x="0" y="0"/>
-                      <a:ext cx="763270" cy="666750"/>
-                    </a:xfrm>
-                    <a:prstGeom prst="rect">
-                      <a:avLst/>
-                    </a:prstGeom>
-                    <a:noFill/>
-                    <a:ln>
-                      <a:noFill/>
-                    </a:ln>
-                  </pic:spPr>
-                </pic:pic>
-              </a:graphicData>
-            </a:graphic>
-          </wp:anchor>
-        </w:drawing>
-      </w:r>
-      <w:r>
-        <w:rPr>
-          <w:rFonts w:asciiTheme="minorHAnsi" w:hAnsiTheme="minorHAnsi" w:cstheme="minorHAnsi"/>
-          <w:noProof/>
-        </w:rPr>
-        <w:drawing>
-          <wp:anchor distT="0" distB="0" distL="114300" distR="114300" simplePos="0" relativeHeight="251656704" behindDoc="0" locked="0" layoutInCell="1" allowOverlap="1" wp14:anchorId="74EB12CA" wp14:editId="2873F08E">
-            <wp:simplePos x="0" y="0"/>
-            <wp:positionH relativeFrom="column">
-              <wp:posOffset>91440</wp:posOffset>
-            </wp:positionH>
-            <wp:positionV relativeFrom="paragraph">
-              <wp:posOffset>-340995</wp:posOffset>
-            </wp:positionV>
-            <wp:extent cx="1569085" cy="261620"/>
-            <wp:effectExtent l="0" t="0" r="0" b="0"/>
-            <wp:wrapNone/>
-            <wp:docPr id="2" name="Picture 2">
-              <a:extLst xmlns:a="http://schemas.openxmlformats.org/drawingml/2006/main">
-                <a:ext uri="{C183D7F6-B498-43B3-948B-1728B52AA6E4}">
-                  <adec:decorative xmlns:adec="http://schemas.microsoft.com/office/drawing/2017/decorative" val="1"/>
-                </a:ext>
-              </a:extLst>
-            </wp:docPr>
-            <wp:cNvGraphicFramePr>
-              <a:graphicFrameLocks xmlns:a="http://schemas.openxmlformats.org/drawingml/2006/main" noChangeAspect="1"/>
-            </wp:cNvGraphicFramePr>
-            <a:graphic xmlns:a="http://schemas.openxmlformats.org/drawingml/2006/main">
-              <a:graphicData uri="http://schemas.openxmlformats.org/drawingml/2006/picture">
-                <pic:pic xmlns:pic="http://schemas.openxmlformats.org/drawingml/2006/picture">
-                  <pic:nvPicPr>
-                    <pic:cNvPr id="2" name="Picture 2">
-                      <a:extLst>
-                        <a:ext uri="{C183D7F6-B498-43B3-948B-1728B52AA6E4}">
-                          <adec:decorative xmlns:adec="http://schemas.microsoft.com/office/drawing/2017/decorative" val="1"/>
-                        </a:ext>
-                      </a:extLst>
-                    </pic:cNvPr>
-                    <pic:cNvPicPr>
-                      <a:picLocks noChangeAspect="1" noChangeArrowheads="1"/>
-                    </pic:cNvPicPr>
-                  </pic:nvPicPr>
-                  <pic:blipFill>
-                    <a:blip r:embed="rId12">
-                      <a:extLst>
-                        <a:ext uri="{28A0092B-C50C-407E-A947-70E740481C1C}">
-                          <a14:useLocalDpi xmlns:a14="http://schemas.microsoft.com/office/drawing/2010/main" val="0"/>
-                        </a:ext>
-                      </a:extLst>
-                    </a:blip>
-                    <a:srcRect/>
-                    <a:stretch>
-                      <a:fillRect/>
-                    </a:stretch>
-                  </pic:blipFill>
-                  <pic:spPr bwMode="auto">
-                    <a:xfrm>
-                      <a:off x="0" y="0"/>
-                      <a:ext cx="1569085" cy="261620"/>
-                    </a:xfrm>
-                    <a:prstGeom prst="rect">
-                      <a:avLst/>
-                    </a:prstGeom>
-                    <a:noFill/>
-                    <a:ln>
-                      <a:noFill/>
-                    </a:ln>
-                  </pic:spPr>
-                </pic:pic>
-              </a:graphicData>
-            </a:graphic>
-            <wp14:sizeRelH relativeFrom="page">
-              <wp14:pctWidth>0</wp14:pctWidth>
-            </wp14:sizeRelH>
-            <wp14:sizeRelV relativeFrom="page">
-              <wp14:pctHeight>0</wp14:pctHeight>
-            </wp14:sizeRelV>
-          </wp:anchor>
-        </w:drawing>
-      </w:r>
       <w:r>
         <w:rPr>
           <w:rFonts w:asciiTheme="minorHAnsi" w:hAnsiTheme="minorHAnsi" w:cstheme="minorHAnsi"/>
@@ -420,12 +410,6 @@
         <w:gridCol w:w="116"/>
       </w:tblGrid>
       <w:tr>
-        <w:tblPrEx>
-          <w:tblCellMar>
-            <w:top w:w="0" w:type="dxa"/>
-            <w:bottom w:w="0" w:type="dxa"/>
-          </w:tblCellMar>
-        </w:tblPrEx>
         <w:trPr>
           <w:cantSplit/>
           <w:trHeight w:val="20"/>
@@ -514,12 +498,6 @@
         </w:tc>
       </w:tr>
       <w:tr>
-        <w:tblPrEx>
-          <w:tblCellMar>
-            <w:top w:w="0" w:type="dxa"/>
-            <w:bottom w:w="0" w:type="dxa"/>
-          </w:tblCellMar>
-        </w:tblPrEx>
         <w:trPr>
           <w:cantSplit/>
           <w:trHeight w:val="20"/>
@@ -587,12 +565,6 @@
         </w:tc>
       </w:tr>
       <w:tr>
-        <w:tblPrEx>
-          <w:tblCellMar>
-            <w:top w:w="0" w:type="dxa"/>
-            <w:bottom w:w="0" w:type="dxa"/>
-          </w:tblCellMar>
-        </w:tblPrEx>
         <w:trPr>
           <w:cantSplit/>
           <w:trHeight w:val="20"/>
@@ -641,15 +613,7 @@
                 <w:b/>
                 <w:sz w:val="24"/>
               </w:rPr>
-              <w:t>Software Engineer</w:t>
-            </w:r>
-            <w:r>
-              <w:rPr>
-                <w:rFonts w:asciiTheme="minorHAnsi" w:hAnsiTheme="minorHAnsi" w:cstheme="minorHAnsi"/>
-                <w:b/>
-                <w:sz w:val="24"/>
-              </w:rPr>
-              <w:t xml:space="preserve"> / Product Owner</w:t>
+              <w:t>Software Engineer / Product Owner</w:t>
             </w:r>
           </w:p>
         </w:tc>
@@ -705,12 +669,6 @@
         </w:tc>
       </w:tr>
       <w:tr>
-        <w:tblPrEx>
-          <w:tblCellMar>
-            <w:top w:w="0" w:type="dxa"/>
-            <w:bottom w:w="0" w:type="dxa"/>
-          </w:tblCellMar>
-        </w:tblPrEx>
         <w:trPr>
           <w:cantSplit/>
           <w:trHeight w:val="20"/>
@@ -849,12 +807,6 @@
         </w:tc>
       </w:tr>
       <w:tr>
-        <w:tblPrEx>
-          <w:tblCellMar>
-            <w:top w:w="0" w:type="dxa"/>
-            <w:bottom w:w="0" w:type="dxa"/>
-          </w:tblCellMar>
-        </w:tblPrEx>
         <w:trPr>
           <w:cantSplit/>
           <w:trHeight w:val="20"/>
@@ -943,12 +895,6 @@
         </w:tc>
       </w:tr>
       <w:tr>
-        <w:tblPrEx>
-          <w:tblCellMar>
-            <w:top w:w="0" w:type="dxa"/>
-            <w:bottom w:w="0" w:type="dxa"/>
-          </w:tblCellMar>
-        </w:tblPrEx>
         <w:trPr>
           <w:cantSplit/>
           <w:trHeight w:val="20"/>
@@ -1039,10 +985,6 @@
       </w:tr>
       <w:tr>
         <w:tblPrEx>
-          <w:tblCellMar>
-            <w:top w:w="0" w:type="dxa"/>
-            <w:bottom w:w="0" w:type="dxa"/>
-          </w:tblCellMar>
           <w:tblLook w:val="04A0" w:firstRow="1" w:lastRow="0" w:firstColumn="1" w:lastColumn="0" w:noHBand="0" w:noVBand="1"/>
         </w:tblPrEx>
         <w:trPr>
@@ -1103,10 +1045,6 @@
       </w:tr>
       <w:tr>
         <w:tblPrEx>
-          <w:tblCellMar>
-            <w:top w:w="0" w:type="dxa"/>
-            <w:bottom w:w="0" w:type="dxa"/>
-          </w:tblCellMar>
           <w:tblLook w:val="04A0" w:firstRow="1" w:lastRow="0" w:firstColumn="1" w:lastColumn="0" w:noHBand="0" w:noVBand="1"/>
         </w:tblPrEx>
         <w:trPr>
@@ -1157,12 +1095,6 @@
         </w:tc>
       </w:tr>
       <w:tr>
-        <w:tblPrEx>
-          <w:tblCellMar>
-            <w:top w:w="0" w:type="dxa"/>
-            <w:bottom w:w="0" w:type="dxa"/>
-          </w:tblCellMar>
-        </w:tblPrEx>
         <w:trPr>
           <w:cantSplit/>
           <w:trHeight w:val="20"/>
@@ -1251,12 +1183,6 @@
         </w:tc>
       </w:tr>
       <w:tr>
-        <w:tblPrEx>
-          <w:tblCellMar>
-            <w:top w:w="0" w:type="dxa"/>
-            <w:bottom w:w="0" w:type="dxa"/>
-          </w:tblCellMar>
-        </w:tblPrEx>
         <w:trPr>
           <w:cantSplit/>
           <w:trHeight w:val="20"/>
@@ -1346,12 +1272,6 @@
         </w:tc>
       </w:tr>
       <w:tr>
-        <w:tblPrEx>
-          <w:tblCellMar>
-            <w:top w:w="0" w:type="dxa"/>
-            <w:bottom w:w="0" w:type="dxa"/>
-          </w:tblCellMar>
-        </w:tblPrEx>
         <w:trPr>
           <w:cantSplit/>
           <w:trHeight w:val="20"/>
@@ -1379,12 +1299,6 @@
         </w:tc>
       </w:tr>
       <w:tr>
-        <w:tblPrEx>
-          <w:tblCellMar>
-            <w:top w:w="0" w:type="dxa"/>
-            <w:bottom w:w="0" w:type="dxa"/>
-          </w:tblCellMar>
-        </w:tblPrEx>
         <w:trPr>
           <w:cantSplit/>
           <w:trHeight w:val="513"/>
@@ -1433,12 +1347,6 @@
         </w:tc>
       </w:tr>
       <w:tr>
-        <w:tblPrEx>
-          <w:tblCellMar>
-            <w:top w:w="0" w:type="dxa"/>
-            <w:bottom w:w="0" w:type="dxa"/>
-          </w:tblCellMar>
-        </w:tblPrEx>
         <w:trPr>
           <w:cantSplit/>
           <w:trHeight w:val="513"/>
@@ -1582,12 +1490,6 @@
         </w:tc>
       </w:tr>
       <w:tr>
-        <w:tblPrEx>
-          <w:tblCellMar>
-            <w:top w:w="0" w:type="dxa"/>
-            <w:bottom w:w="0" w:type="dxa"/>
-          </w:tblCellMar>
-        </w:tblPrEx>
         <w:trPr>
           <w:cantSplit/>
           <w:trHeight w:val="20"/>
@@ -1664,12 +1566,6 @@
         </w:tc>
       </w:tr>
       <w:tr>
-        <w:tblPrEx>
-          <w:tblCellMar>
-            <w:top w:w="0" w:type="dxa"/>
-            <w:bottom w:w="0" w:type="dxa"/>
-          </w:tblCellMar>
-        </w:tblPrEx>
         <w:trPr>
           <w:cantSplit/>
           <w:trHeight w:val="20"/>
@@ -1703,12 +1599,6 @@
         </w:tc>
       </w:tr>
       <w:tr>
-        <w:tblPrEx>
-          <w:tblCellMar>
-            <w:top w:w="0" w:type="dxa"/>
-            <w:bottom w:w="0" w:type="dxa"/>
-          </w:tblCellMar>
-        </w:tblPrEx>
         <w:trPr>
           <w:cantSplit/>
           <w:trHeight w:val="20"/>
@@ -1749,13 +1639,43 @@
                 <w:rFonts w:asciiTheme="minorHAnsi" w:eastAsia="Times New Roman" w:hAnsiTheme="minorHAnsi" w:cstheme="minorHAnsi"/>
                 <w:sz w:val="24"/>
               </w:rPr>
-              <w:t>Angular 2</w:t>
+              <w:t xml:space="preserve">Angular 2   •   React   •   </w:t>
             </w:r>
             <w:r>
               <w:rPr>
                 <w:rFonts w:asciiTheme="minorHAnsi" w:eastAsia="Times New Roman" w:hAnsiTheme="minorHAnsi" w:cstheme="minorHAnsi"/>
                 <w:sz w:val="24"/>
               </w:rPr>
+              <w:t xml:space="preserve">Node.js/Express   •   Java/Spring   •   C#   •   PostgreSQL   •   </w:t>
+            </w:r>
+            <w:proofErr w:type="spellStart"/>
+            <w:r>
+              <w:rPr>
+                <w:rFonts w:asciiTheme="minorHAnsi" w:eastAsia="Times New Roman" w:hAnsiTheme="minorHAnsi" w:cstheme="minorHAnsi"/>
+                <w:sz w:val="24"/>
+              </w:rPr>
+              <w:t>Sequelize</w:t>
+            </w:r>
+            <w:proofErr w:type="spellEnd"/>
+            <w:r>
+              <w:rPr>
+                <w:rFonts w:asciiTheme="minorHAnsi" w:eastAsia="Times New Roman" w:hAnsiTheme="minorHAnsi" w:cstheme="minorHAnsi"/>
+                <w:sz w:val="24"/>
+              </w:rPr>
+              <w:t>/ORMs</w:t>
+            </w:r>
+            <w:r>
+              <w:rPr>
+                <w:rFonts w:asciiTheme="minorHAnsi" w:eastAsia="Times New Roman" w:hAnsiTheme="minorHAnsi" w:cstheme="minorHAnsi"/>
+                <w:sz w:val="24"/>
+              </w:rPr>
+              <w:t xml:space="preserve">   •   Github/Bitbucket</w:t>
+            </w:r>
+            <w:r>
+              <w:rPr>
+                <w:rFonts w:asciiTheme="minorHAnsi" w:eastAsia="Times New Roman" w:hAnsiTheme="minorHAnsi" w:cstheme="minorHAnsi"/>
+                <w:sz w:val="24"/>
+              </w:rPr>
               <w:t xml:space="preserve">   •   </w:t>
             </w:r>
             <w:r>
@@ -1763,58 +1683,7 @@
                 <w:rFonts w:asciiTheme="minorHAnsi" w:eastAsia="Times New Roman" w:hAnsiTheme="minorHAnsi" w:cstheme="minorHAnsi"/>
                 <w:sz w:val="24"/>
               </w:rPr>
-              <w:t>React</w:t>
-            </w:r>
-            <w:r>
-              <w:rPr>
-                <w:rFonts w:asciiTheme="minorHAnsi" w:eastAsia="Times New Roman" w:hAnsiTheme="minorHAnsi" w:cstheme="minorHAnsi"/>
-                <w:sz w:val="24"/>
-              </w:rPr>
-              <w:t xml:space="preserve">   •   </w:t>
-            </w:r>
-            <w:r>
-              <w:rPr>
-                <w:rFonts w:asciiTheme="minorHAnsi" w:eastAsia="Times New Roman" w:hAnsiTheme="minorHAnsi" w:cstheme="minorHAnsi"/>
-                <w:sz w:val="24"/>
-              </w:rPr>
-              <w:t xml:space="preserve">Node.js/Express   •   </w:t>
-            </w:r>
-            <w:r>
-              <w:rPr>
-                <w:rFonts w:asciiTheme="minorHAnsi" w:eastAsia="Times New Roman" w:hAnsiTheme="minorHAnsi" w:cstheme="minorHAnsi"/>
-                <w:sz w:val="24"/>
-              </w:rPr>
-              <w:t xml:space="preserve">Java/Spring   •   </w:t>
-            </w:r>
-            <w:r>
-              <w:rPr>
-                <w:rFonts w:asciiTheme="minorHAnsi" w:eastAsia="Times New Roman" w:hAnsiTheme="minorHAnsi" w:cstheme="minorHAnsi"/>
-                <w:sz w:val="24"/>
-              </w:rPr>
-              <w:t xml:space="preserve">C#   •   PostgreSQL   •   </w:t>
-            </w:r>
-            <w:proofErr w:type="spellStart"/>
-            <w:r>
-              <w:rPr>
-                <w:rFonts w:asciiTheme="minorHAnsi" w:eastAsia="Times New Roman" w:hAnsiTheme="minorHAnsi" w:cstheme="minorHAnsi"/>
-                <w:sz w:val="24"/>
-              </w:rPr>
-              <w:t>Sequelize</w:t>
-            </w:r>
-            <w:proofErr w:type="spellEnd"/>
-            <w:r>
-              <w:rPr>
-                <w:rFonts w:asciiTheme="minorHAnsi" w:eastAsia="Times New Roman" w:hAnsiTheme="minorHAnsi" w:cstheme="minorHAnsi"/>
-                <w:sz w:val="24"/>
-              </w:rPr>
-              <w:t>/ORMs</w:t>
-            </w:r>
-            <w:r>
-              <w:rPr>
-                <w:rFonts w:asciiTheme="minorHAnsi" w:eastAsia="Times New Roman" w:hAnsiTheme="minorHAnsi" w:cstheme="minorHAnsi"/>
-                <w:sz w:val="24"/>
-              </w:rPr>
-              <w:t xml:space="preserve">   •   Github/Bitbucket</w:t>
+              <w:t>AWS/Azure/GCP</w:t>
             </w:r>
           </w:p>
           <w:p>
@@ -1937,37 +1806,29 @@
               </w:rPr>
               <w:t xml:space="preserve"> </w:t>
             </w:r>
+            <w:proofErr w:type="spellStart"/>
             <w:r>
               <w:rPr>
                 <w:rFonts w:asciiTheme="minorHAnsi" w:eastAsia="Times New Roman" w:hAnsiTheme="minorHAnsi" w:cstheme="minorHAnsi"/>
                 <w:sz w:val="24"/>
                 <w:u w:val="single"/>
               </w:rPr>
-              <w:t>AWS</w:t>
-            </w:r>
+              <w:t>ScrumAlliance</w:t>
+            </w:r>
+            <w:proofErr w:type="spellEnd"/>
             <w:r>
               <w:rPr>
                 <w:rFonts w:asciiTheme="minorHAnsi" w:eastAsia="Times New Roman" w:hAnsiTheme="minorHAnsi" w:cstheme="minorHAnsi"/>
                 <w:sz w:val="24"/>
               </w:rPr>
-              <w:t xml:space="preserve"> – Developer Associate; </w:t>
-            </w:r>
-            <w:proofErr w:type="spellStart"/>
+              <w:t xml:space="preserve"> – Certified &amp; Advance Certified Product Owner</w:t>
+            </w:r>
             <w:r>
               <w:rPr>
                 <w:rFonts w:asciiTheme="minorHAnsi" w:eastAsia="Times New Roman" w:hAnsiTheme="minorHAnsi" w:cstheme="minorHAnsi"/>
                 <w:sz w:val="24"/>
-                <w:u w:val="single"/>
-              </w:rPr>
-              <w:t>ScrumAlliance</w:t>
-            </w:r>
-            <w:proofErr w:type="spellEnd"/>
-            <w:r>
-              <w:rPr>
-                <w:rFonts w:asciiTheme="minorHAnsi" w:eastAsia="Times New Roman" w:hAnsiTheme="minorHAnsi" w:cstheme="minorHAnsi"/>
-                <w:sz w:val="24"/>
-              </w:rPr>
-              <w:t xml:space="preserve"> – Certified &amp; Advance Certified Product Owner</w:t>
+              </w:rPr>
+              <w:t>; Certified Scrum Developer</w:t>
             </w:r>
           </w:p>
         </w:tc>
@@ -1997,7 +1858,7 @@
 </file>
 
 <file path=word/endnotes.xml><?xml version="1.0" encoding="utf-8"?>
-<w:endnotes xmlns:wpc="http://schemas.microsoft.com/office/word/2010/wordprocessingCanvas" xmlns:cx="http://schemas.microsoft.com/office/drawing/2014/chartex" xmlns:cx1="http://schemas.microsoft.com/office/drawing/2015/9/8/chartex" xmlns:cx2="http://schemas.microsoft.com/office/drawing/2015/10/21/chartex" xmlns:cx3="http://schemas.microsoft.com/office/drawing/2016/5/9/chartex" xmlns:cx4="http://schemas.microsoft.com/office/drawing/2016/5/10/chartex" xmlns:cx5="http://schemas.microsoft.com/office/drawing/2016/5/11/chartex" xmlns:cx6="http://schemas.microsoft.com/office/drawing/2016/5/12/chartex" xmlns:cx7="http://schemas.microsoft.com/office/drawing/2016/5/13/chartex" xmlns:cx8="http://schemas.microsoft.com/office/drawing/2016/5/14/chartex" xmlns:mc="http://schemas.openxmlformats.org/markup-compatibility/2006" xmlns:aink="http://schemas.microsoft.com/office/drawing/2016/ink" xmlns:am3d="http://schemas.microsoft.com/office/drawing/2017/model3d" xmlns:o="urn:schemas-microsoft-com:office:office" xmlns:r="http://schemas.openxmlformats.org/officeDocument/2006/relationships" xmlns:m="http://schemas.openxmlformats.org/officeDocument/2006/math" xmlns:v="urn:schemas-microsoft-com:vml" xmlns:wp14="http://schemas.microsoft.com/office/word/2010/wordprocessingDrawing" xmlns:wp="http://schemas.openxmlformats.org/drawingml/2006/wordprocessingDrawing" xmlns:w10="urn:schemas-microsoft-com:office:word" xmlns:w="http://schemas.openxmlformats.org/wordprocessingml/2006/main" xmlns:w14="http://schemas.microsoft.com/office/word/2010/wordml" xmlns:w15="http://schemas.microsoft.com/office/word/2012/wordml" xmlns:w16cex="http://schemas.microsoft.com/office/word/2018/wordml/cex" xmlns:w16cid="http://schemas.microsoft.com/office/word/2016/wordml/cid" xmlns:w16="http://schemas.microsoft.com/office/word/2018/wordml" xmlns:w16sdtdh="http://schemas.microsoft.com/office/word/2020/wordml/sdtdatahash" xmlns:w16se="http://schemas.microsoft.com/office/word/2015/wordml/symex" xmlns:wpg="http://schemas.microsoft.com/office/word/2010/wordprocessingGroup" xmlns:wpi="http://schemas.microsoft.com/office/word/2010/wordprocessingInk" xmlns:wne="http://schemas.microsoft.com/office/word/2006/wordml" xmlns:wps="http://schemas.microsoft.com/office/word/2010/wordprocessingShape" mc:Ignorable="w14 w15 w16se w16cid w16 w16cex w16sdtdh wp14">
+<w:endnotes xmlns:wpc="http://schemas.microsoft.com/office/word/2010/wordprocessingCanvas" xmlns:cx="http://schemas.microsoft.com/office/drawing/2014/chartex" xmlns:cx1="http://schemas.microsoft.com/office/drawing/2015/9/8/chartex" xmlns:cx2="http://schemas.microsoft.com/office/drawing/2015/10/21/chartex" xmlns:cx3="http://schemas.microsoft.com/office/drawing/2016/5/9/chartex" xmlns:cx4="http://schemas.microsoft.com/office/drawing/2016/5/10/chartex" xmlns:cx5="http://schemas.microsoft.com/office/drawing/2016/5/11/chartex" xmlns:cx6="http://schemas.microsoft.com/office/drawing/2016/5/12/chartex" xmlns:cx7="http://schemas.microsoft.com/office/drawing/2016/5/13/chartex" xmlns:cx8="http://schemas.microsoft.com/office/drawing/2016/5/14/chartex" xmlns:mc="http://schemas.openxmlformats.org/markup-compatibility/2006" xmlns:aink="http://schemas.microsoft.com/office/drawing/2016/ink" xmlns:am3d="http://schemas.microsoft.com/office/drawing/2017/model3d" xmlns:o="urn:schemas-microsoft-com:office:office" xmlns:oel="http://schemas.microsoft.com/office/2019/extlst" xmlns:r="http://schemas.openxmlformats.org/officeDocument/2006/relationships" xmlns:m="http://schemas.openxmlformats.org/officeDocument/2006/math" xmlns:v="urn:schemas-microsoft-com:vml" xmlns:wp14="http://schemas.microsoft.com/office/word/2010/wordprocessingDrawing" xmlns:wp="http://schemas.openxmlformats.org/drawingml/2006/wordprocessingDrawing" xmlns:w10="urn:schemas-microsoft-com:office:word" xmlns:w="http://schemas.openxmlformats.org/wordprocessingml/2006/main" xmlns:w14="http://schemas.microsoft.com/office/word/2010/wordml" xmlns:w15="http://schemas.microsoft.com/office/word/2012/wordml" xmlns:w16cex="http://schemas.microsoft.com/office/word/2018/wordml/cex" xmlns:w16cid="http://schemas.microsoft.com/office/word/2016/wordml/cid" xmlns:w16="http://schemas.microsoft.com/office/word/2018/wordml" xmlns:w16sdtdh="http://schemas.microsoft.com/office/word/2020/wordml/sdtdatahash" xmlns:w16se="http://schemas.microsoft.com/office/word/2015/wordml/symex" xmlns:wpg="http://schemas.microsoft.com/office/word/2010/wordprocessingGroup" xmlns:wpi="http://schemas.microsoft.com/office/word/2010/wordprocessingInk" xmlns:wne="http://schemas.microsoft.com/office/word/2006/wordml" xmlns:wps="http://schemas.microsoft.com/office/word/2010/wordprocessingShape" mc:Ignorable="w14 w15 w16se w16cid w16 w16cex w16sdtdh wp14">
   <w:endnote w:type="separator" w:id="-1">
     <w:p>
       <w:r>
@@ -2016,7 +1877,7 @@
 </file>
 
 <file path=word/footnotes.xml><?xml version="1.0" encoding="utf-8"?>
-<w:footnotes xmlns:wpc="http://schemas.microsoft.com/office/word/2010/wordprocessingCanvas" xmlns:cx="http://schemas.microsoft.com/office/drawing/2014/chartex" xmlns:cx1="http://schemas.microsoft.com/office/drawing/2015/9/8/chartex" xmlns:cx2="http://schemas.microsoft.com/office/drawing/2015/10/21/chartex" xmlns:cx3="http://schemas.microsoft.com/office/drawing/2016/5/9/chartex" xmlns:cx4="http://schemas.microsoft.com/office/drawing/2016/5/10/chartex" xmlns:cx5="http://schemas.microsoft.com/office/drawing/2016/5/11/chartex" xmlns:cx6="http://schemas.microsoft.com/office/drawing/2016/5/12/chartex" xmlns:cx7="http://schemas.microsoft.com/office/drawing/2016/5/13/chartex" xmlns:cx8="http://schemas.microsoft.com/office/drawing/2016/5/14/chartex" xmlns:mc="http://schemas.openxmlformats.org/markup-compatibility/2006" xmlns:aink="http://schemas.microsoft.com/office/drawing/2016/ink" xmlns:am3d="http://schemas.microsoft.com/office/drawing/2017/model3d" xmlns:o="urn:schemas-microsoft-com:office:office" xmlns:r="http://schemas.openxmlformats.org/officeDocument/2006/relationships" xmlns:m="http://schemas.openxmlformats.org/officeDocument/2006/math" xmlns:v="urn:schemas-microsoft-com:vml" xmlns:wp14="http://schemas.microsoft.com/office/word/2010/wordprocessingDrawing" xmlns:wp="http://schemas.openxmlformats.org/drawingml/2006/wordprocessingDrawing" xmlns:w10="urn:schemas-microsoft-com:office:word" xmlns:w="http://schemas.openxmlformats.org/wordprocessingml/2006/main" xmlns:w14="http://schemas.microsoft.com/office/word/2010/wordml" xmlns:w15="http://schemas.microsoft.com/office/word/2012/wordml" xmlns:w16cex="http://schemas.microsoft.com/office/word/2018/wordml/cex" xmlns:w16cid="http://schemas.microsoft.com/office/word/2016/wordml/cid" xmlns:w16="http://schemas.microsoft.com/office/word/2018/wordml" xmlns:w16sdtdh="http://schemas.microsoft.com/office/word/2020/wordml/sdtdatahash" xmlns:w16se="http://schemas.microsoft.com/office/word/2015/wordml/symex" xmlns:wpg="http://schemas.microsoft.com/office/word/2010/wordprocessingGroup" xmlns:wpi="http://schemas.microsoft.com/office/word/2010/wordprocessingInk" xmlns:wne="http://schemas.microsoft.com/office/word/2006/wordml" xmlns:wps="http://schemas.microsoft.com/office/word/2010/wordprocessingShape" mc:Ignorable="w14 w15 w16se w16cid w16 w16cex w16sdtdh wp14">
+<w:footnotes xmlns:wpc="http://schemas.microsoft.com/office/word/2010/wordprocessingCanvas" xmlns:cx="http://schemas.microsoft.com/office/drawing/2014/chartex" xmlns:cx1="http://schemas.microsoft.com/office/drawing/2015/9/8/chartex" xmlns:cx2="http://schemas.microsoft.com/office/drawing/2015/10/21/chartex" xmlns:cx3="http://schemas.microsoft.com/office/drawing/2016/5/9/chartex" xmlns:cx4="http://schemas.microsoft.com/office/drawing/2016/5/10/chartex" xmlns:cx5="http://schemas.microsoft.com/office/drawing/2016/5/11/chartex" xmlns:cx6="http://schemas.microsoft.com/office/drawing/2016/5/12/chartex" xmlns:cx7="http://schemas.microsoft.com/office/drawing/2016/5/13/chartex" xmlns:cx8="http://schemas.microsoft.com/office/drawing/2016/5/14/chartex" xmlns:mc="http://schemas.openxmlformats.org/markup-compatibility/2006" xmlns:aink="http://schemas.microsoft.com/office/drawing/2016/ink" xmlns:am3d="http://schemas.microsoft.com/office/drawing/2017/model3d" xmlns:o="urn:schemas-microsoft-com:office:office" xmlns:oel="http://schemas.microsoft.com/office/2019/extlst" xmlns:r="http://schemas.openxmlformats.org/officeDocument/2006/relationships" xmlns:m="http://schemas.openxmlformats.org/officeDocument/2006/math" xmlns:v="urn:schemas-microsoft-com:vml" xmlns:wp14="http://schemas.microsoft.com/office/word/2010/wordprocessingDrawing" xmlns:wp="http://schemas.openxmlformats.org/drawingml/2006/wordprocessingDrawing" xmlns:w10="urn:schemas-microsoft-com:office:word" xmlns:w="http://schemas.openxmlformats.org/wordprocessingml/2006/main" xmlns:w14="http://schemas.microsoft.com/office/word/2010/wordml" xmlns:w15="http://schemas.microsoft.com/office/word/2012/wordml" xmlns:w16cex="http://schemas.microsoft.com/office/word/2018/wordml/cex" xmlns:w16cid="http://schemas.microsoft.com/office/word/2016/wordml/cid" xmlns:w16="http://schemas.microsoft.com/office/word/2018/wordml" xmlns:w16sdtdh="http://schemas.microsoft.com/office/word/2020/wordml/sdtdatahash" xmlns:w16se="http://schemas.microsoft.com/office/word/2015/wordml/symex" xmlns:wpg="http://schemas.microsoft.com/office/word/2010/wordprocessingGroup" xmlns:wpi="http://schemas.microsoft.com/office/word/2010/wordprocessingInk" xmlns:wne="http://schemas.microsoft.com/office/word/2006/wordml" xmlns:wps="http://schemas.microsoft.com/office/word/2010/wordprocessingShape" mc:Ignorable="w14 w15 w16se w16cid w16 w16cex w16sdtdh wp14">
   <w:footnote w:type="separator" w:id="-1">
     <w:p>
       <w:r>
@@ -2035,7 +1896,7 @@
 </file>
 
 <file path=word/numbering.xml><?xml version="1.0" encoding="utf-8"?>
-<w:numbering xmlns:wpc="http://schemas.microsoft.com/office/word/2010/wordprocessingCanvas" xmlns:cx="http://schemas.microsoft.com/office/drawing/2014/chartex" xmlns:cx1="http://schemas.microsoft.com/office/drawing/2015/9/8/chartex" xmlns:cx2="http://schemas.microsoft.com/office/drawing/2015/10/21/chartex" xmlns:cx3="http://schemas.microsoft.com/office/drawing/2016/5/9/chartex" xmlns:cx4="http://schemas.microsoft.com/office/drawing/2016/5/10/chartex" xmlns:cx5="http://schemas.microsoft.com/office/drawing/2016/5/11/chartex" xmlns:cx6="http://schemas.microsoft.com/office/drawing/2016/5/12/chartex" xmlns:cx7="http://schemas.microsoft.com/office/drawing/2016/5/13/chartex" xmlns:cx8="http://schemas.microsoft.com/office/drawing/2016/5/14/chartex" xmlns:mc="http://schemas.openxmlformats.org/markup-compatibility/2006" xmlns:aink="http://schemas.microsoft.com/office/drawing/2016/ink" xmlns:am3d="http://schemas.microsoft.com/office/drawing/2017/model3d" xmlns:o="urn:schemas-microsoft-com:office:office" xmlns:r="http://schemas.openxmlformats.org/officeDocument/2006/relationships" xmlns:m="http://schemas.openxmlformats.org/officeDocument/2006/math" xmlns:v="urn:schemas-microsoft-com:vml" xmlns:wp14="http://schemas.microsoft.com/office/word/2010/wordprocessingDrawing" xmlns:wp="http://schemas.openxmlformats.org/drawingml/2006/wordprocessingDrawing" xmlns:w10="urn:schemas-microsoft-com:office:word" xmlns:w="http://schemas.openxmlformats.org/wordprocessingml/2006/main" xmlns:w14="http://schemas.microsoft.com/office/word/2010/wordml" xmlns:w15="http://schemas.microsoft.com/office/word/2012/wordml" xmlns:w16cex="http://schemas.microsoft.com/office/word/2018/wordml/cex" xmlns:w16cid="http://schemas.microsoft.com/office/word/2016/wordml/cid" xmlns:w16="http://schemas.microsoft.com/office/word/2018/wordml" xmlns:w16sdtdh="http://schemas.microsoft.com/office/word/2020/wordml/sdtdatahash" xmlns:w16se="http://schemas.microsoft.com/office/word/2015/wordml/symex" xmlns:wpg="http://schemas.microsoft.com/office/word/2010/wordprocessingGroup" xmlns:wpi="http://schemas.microsoft.com/office/word/2010/wordprocessingInk" xmlns:wne="http://schemas.microsoft.com/office/word/2006/wordml" xmlns:wps="http://schemas.microsoft.com/office/word/2010/wordprocessingShape" mc:Ignorable="w14 w15 w16se w16cid w16 w16cex w16sdtdh wp14">
+<w:numbering xmlns:wpc="http://schemas.microsoft.com/office/word/2010/wordprocessingCanvas" xmlns:cx="http://schemas.microsoft.com/office/drawing/2014/chartex" xmlns:cx1="http://schemas.microsoft.com/office/drawing/2015/9/8/chartex" xmlns:cx2="http://schemas.microsoft.com/office/drawing/2015/10/21/chartex" xmlns:cx3="http://schemas.microsoft.com/office/drawing/2016/5/9/chartex" xmlns:cx4="http://schemas.microsoft.com/office/drawing/2016/5/10/chartex" xmlns:cx5="http://schemas.microsoft.com/office/drawing/2016/5/11/chartex" xmlns:cx6="http://schemas.microsoft.com/office/drawing/2016/5/12/chartex" xmlns:cx7="http://schemas.microsoft.com/office/drawing/2016/5/13/chartex" xmlns:cx8="http://schemas.microsoft.com/office/drawing/2016/5/14/chartex" xmlns:mc="http://schemas.openxmlformats.org/markup-compatibility/2006" xmlns:aink="http://schemas.microsoft.com/office/drawing/2016/ink" xmlns:am3d="http://schemas.microsoft.com/office/drawing/2017/model3d" xmlns:o="urn:schemas-microsoft-com:office:office" xmlns:oel="http://schemas.microsoft.com/office/2019/extlst" xmlns:r="http://schemas.openxmlformats.org/officeDocument/2006/relationships" xmlns:m="http://schemas.openxmlformats.org/officeDocument/2006/math" xmlns:v="urn:schemas-microsoft-com:vml" xmlns:wp14="http://schemas.microsoft.com/office/word/2010/wordprocessingDrawing" xmlns:wp="http://schemas.openxmlformats.org/drawingml/2006/wordprocessingDrawing" xmlns:w10="urn:schemas-microsoft-com:office:word" xmlns:w="http://schemas.openxmlformats.org/wordprocessingml/2006/main" xmlns:w14="http://schemas.microsoft.com/office/word/2010/wordml" xmlns:w15="http://schemas.microsoft.com/office/word/2012/wordml" xmlns:w16cex="http://schemas.microsoft.com/office/word/2018/wordml/cex" xmlns:w16cid="http://schemas.microsoft.com/office/word/2016/wordml/cid" xmlns:w16="http://schemas.microsoft.com/office/word/2018/wordml" xmlns:w16sdtdh="http://schemas.microsoft.com/office/word/2020/wordml/sdtdatahash" xmlns:w16se="http://schemas.microsoft.com/office/word/2015/wordml/symex" xmlns:wpg="http://schemas.microsoft.com/office/word/2010/wordprocessingGroup" xmlns:wpi="http://schemas.microsoft.com/office/word/2010/wordprocessingInk" xmlns:wne="http://schemas.microsoft.com/office/word/2006/wordml" xmlns:wps="http://schemas.microsoft.com/office/word/2010/wordprocessingShape" mc:Ignorable="w14 w15 w16se w16cid w16 w16cex w16sdtdh wp14">
   <w:abstractNum w:abstractNumId="0" w15:restartNumberingAfterBreak="0">
     <w:nsid w:val="FFFFFFFE"/>
     <w:multiLevelType w:val="singleLevel"/>
@@ -3794,28 +3655,28 @@
       </w:rPr>
     </w:lvl>
   </w:abstractNum>
-  <w:num w:numId="1">
+  <w:num w:numId="1" w16cid:durableId="566648351">
     <w:abstractNumId w:val="7"/>
   </w:num>
-  <w:num w:numId="2">
+  <w:num w:numId="2" w16cid:durableId="226385543">
     <w:abstractNumId w:val="7"/>
   </w:num>
-  <w:num w:numId="3">
+  <w:num w:numId="3" w16cid:durableId="1663005400">
     <w:abstractNumId w:val="9"/>
   </w:num>
-  <w:num w:numId="4">
+  <w:num w:numId="4" w16cid:durableId="206600795">
     <w:abstractNumId w:val="10"/>
   </w:num>
-  <w:num w:numId="5">
+  <w:num w:numId="5" w16cid:durableId="869688357">
     <w:abstractNumId w:val="7"/>
   </w:num>
-  <w:num w:numId="6">
+  <w:num w:numId="6" w16cid:durableId="254746581">
     <w:abstractNumId w:val="4"/>
   </w:num>
-  <w:num w:numId="7">
+  <w:num w:numId="7" w16cid:durableId="1581790941">
     <w:abstractNumId w:val="12"/>
   </w:num>
-  <w:num w:numId="8">
+  <w:num w:numId="8" w16cid:durableId="600724558">
     <w:abstractNumId w:val="0"/>
     <w:lvlOverride w:ilvl="0">
       <w:lvl w:ilvl="0">
@@ -3833,44 +3694,35 @@
       </w:lvl>
     </w:lvlOverride>
   </w:num>
-  <w:num w:numId="9">
+  <w:num w:numId="9" w16cid:durableId="1021470250">
     <w:abstractNumId w:val="8"/>
   </w:num>
-  <w:num w:numId="10">
+  <w:num w:numId="10" w16cid:durableId="169834345">
     <w:abstractNumId w:val="11"/>
   </w:num>
-  <w:num w:numId="11">
+  <w:num w:numId="11" w16cid:durableId="399641048">
     <w:abstractNumId w:val="1"/>
   </w:num>
-  <w:num w:numId="12">
+  <w:num w:numId="12" w16cid:durableId="1666545726">
     <w:abstractNumId w:val="5"/>
   </w:num>
-  <w:num w:numId="13">
+  <w:num w:numId="13" w16cid:durableId="1198472957">
     <w:abstractNumId w:val="2"/>
   </w:num>
-  <w:num w:numId="14">
+  <w:num w:numId="14" w16cid:durableId="136143902">
     <w:abstractNumId w:val="3"/>
   </w:num>
-  <w:num w:numId="15">
+  <w:num w:numId="15" w16cid:durableId="1894847623">
     <w:abstractNumId w:val="6"/>
   </w:num>
-  <w:num w:numId="16">
+  <w:num w:numId="16" w16cid:durableId="1191802329">
     <w:abstractNumId w:val="13"/>
   </w:num>
-  <w:num w:numId="17">
+  <w:num w:numId="17" w16cid:durableId="183790601">
     <w:abstractNumId w:val="14"/>
   </w:num>
-  <w:num w:numId="18">
+  <w:num w:numId="18" w16cid:durableId="1446121308">
     <w:abstractNumId w:val="13"/>
-    <w:lvlOverride w:ilvl="0"/>
-    <w:lvlOverride w:ilvl="1"/>
-    <w:lvlOverride w:ilvl="2"/>
-    <w:lvlOverride w:ilvl="3"/>
-    <w:lvlOverride w:ilvl="4"/>
-    <w:lvlOverride w:ilvl="5"/>
-    <w:lvlOverride w:ilvl="6"/>
-    <w:lvlOverride w:ilvl="7"/>
-    <w:lvlOverride w:ilvl="8"/>
   </w:num>
 </w:numbering>
 </file>
@@ -3902,6 +3754,50 @@
     <w:lsdException w:name="Subtitle" w:qFormat="1"/>
     <w:lsdException w:name="Strong" w:qFormat="1"/>
     <w:lsdException w:name="Emphasis" w:qFormat="1"/>
+    <w:lsdException w:name="Normal Table" w:semiHidden="1" w:unhideWhenUsed="1"/>
+    <w:lsdException w:name="Table Simple 1" w:semiHidden="1" w:unhideWhenUsed="1"/>
+    <w:lsdException w:name="Table Simple 2" w:semiHidden="1" w:unhideWhenUsed="1"/>
+    <w:lsdException w:name="Table Simple 3" w:semiHidden="1" w:unhideWhenUsed="1"/>
+    <w:lsdException w:name="Table Classic 1" w:semiHidden="1" w:unhideWhenUsed="1"/>
+    <w:lsdException w:name="Table Classic 2" w:semiHidden="1" w:unhideWhenUsed="1"/>
+    <w:lsdException w:name="Table Classic 3" w:semiHidden="1" w:unhideWhenUsed="1"/>
+    <w:lsdException w:name="Table Classic 4" w:semiHidden="1" w:unhideWhenUsed="1"/>
+    <w:lsdException w:name="Table Colorful 1" w:semiHidden="1" w:unhideWhenUsed="1"/>
+    <w:lsdException w:name="Table Colorful 2" w:semiHidden="1" w:unhideWhenUsed="1"/>
+    <w:lsdException w:name="Table Colorful 3" w:semiHidden="1" w:unhideWhenUsed="1"/>
+    <w:lsdException w:name="Table Columns 1" w:semiHidden="1" w:unhideWhenUsed="1"/>
+    <w:lsdException w:name="Table Columns 2" w:semiHidden="1" w:unhideWhenUsed="1"/>
+    <w:lsdException w:name="Table Columns 3" w:semiHidden="1" w:unhideWhenUsed="1"/>
+    <w:lsdException w:name="Table Columns 4" w:semiHidden="1" w:unhideWhenUsed="1"/>
+    <w:lsdException w:name="Table Columns 5" w:semiHidden="1" w:unhideWhenUsed="1"/>
+    <w:lsdException w:name="Table Grid 1" w:semiHidden="1" w:unhideWhenUsed="1"/>
+    <w:lsdException w:name="Table Grid 2" w:semiHidden="1" w:unhideWhenUsed="1"/>
+    <w:lsdException w:name="Table Grid 3" w:semiHidden="1" w:unhideWhenUsed="1"/>
+    <w:lsdException w:name="Table Grid 4" w:semiHidden="1" w:unhideWhenUsed="1"/>
+    <w:lsdException w:name="Table Grid 5" w:semiHidden="1" w:unhideWhenUsed="1"/>
+    <w:lsdException w:name="Table Grid 6" w:semiHidden="1" w:unhideWhenUsed="1"/>
+    <w:lsdException w:name="Table Grid 7" w:semiHidden="1" w:unhideWhenUsed="1"/>
+    <w:lsdException w:name="Table Grid 8" w:semiHidden="1" w:unhideWhenUsed="1"/>
+    <w:lsdException w:name="Table List 1" w:semiHidden="1" w:unhideWhenUsed="1"/>
+    <w:lsdException w:name="Table List 2" w:semiHidden="1" w:unhideWhenUsed="1"/>
+    <w:lsdException w:name="Table List 3" w:semiHidden="1" w:unhideWhenUsed="1"/>
+    <w:lsdException w:name="Table List 4" w:semiHidden="1" w:unhideWhenUsed="1"/>
+    <w:lsdException w:name="Table List 5" w:semiHidden="1" w:unhideWhenUsed="1"/>
+    <w:lsdException w:name="Table List 6" w:semiHidden="1" w:unhideWhenUsed="1"/>
+    <w:lsdException w:name="Table List 7" w:semiHidden="1" w:unhideWhenUsed="1"/>
+    <w:lsdException w:name="Table List 8" w:semiHidden="1" w:unhideWhenUsed="1"/>
+    <w:lsdException w:name="Table 3D effects 1" w:semiHidden="1" w:unhideWhenUsed="1"/>
+    <w:lsdException w:name="Table 3D effects 2" w:semiHidden="1" w:unhideWhenUsed="1"/>
+    <w:lsdException w:name="Table 3D effects 3" w:semiHidden="1" w:unhideWhenUsed="1"/>
+    <w:lsdException w:name="Table Contemporary" w:semiHidden="1" w:unhideWhenUsed="1"/>
+    <w:lsdException w:name="Table Elegant" w:semiHidden="1" w:unhideWhenUsed="1"/>
+    <w:lsdException w:name="Table Professional" w:semiHidden="1" w:unhideWhenUsed="1"/>
+    <w:lsdException w:name="Table Subtle 1" w:semiHidden="1" w:unhideWhenUsed="1"/>
+    <w:lsdException w:name="Table Subtle 2" w:semiHidden="1" w:unhideWhenUsed="1"/>
+    <w:lsdException w:name="Table Web 1" w:semiHidden="1" w:unhideWhenUsed="1"/>
+    <w:lsdException w:name="Table Web 2" w:semiHidden="1" w:unhideWhenUsed="1"/>
+    <w:lsdException w:name="Table Web 3" w:semiHidden="1" w:unhideWhenUsed="1"/>
+    <w:lsdException w:name="Table Theme" w:semiHidden="1" w:unhideWhenUsed="1"/>
     <w:lsdException w:name="Placeholder Text" w:semiHidden="1" w:uiPriority="99"/>
     <w:lsdException w:name="No Spacing" w:uiPriority="1" w:qFormat="1"/>
     <w:lsdException w:name="Light Shading" w:uiPriority="60"/>
@@ -4134,11 +4030,15 @@
   </w:style>
   <w:style w:type="character" w:default="1" w:styleId="DefaultParagraphFont">
     <w:name w:val="Default Paragraph Font"/>
+    <w:uiPriority w:val="1"/>
     <w:semiHidden/>
+    <w:unhideWhenUsed/>
   </w:style>
   <w:style w:type="table" w:default="1" w:styleId="TableNormal">
     <w:name w:val="Normal Table"/>
+    <w:uiPriority w:val="99"/>
     <w:semiHidden/>
+    <w:unhideWhenUsed/>
     <w:tblPr>
       <w:tblInd w:w="0" w:type="dxa"/>
       <w:tblCellMar>
@@ -4151,7 +4051,9 @@
   </w:style>
   <w:style w:type="numbering" w:default="1" w:styleId="NoList">
     <w:name w:val="No List"/>
+    <w:uiPriority w:val="99"/>
     <w:semiHidden/>
+    <w:unhideWhenUsed/>
   </w:style>
   <w:style w:type="paragraph" w:customStyle="1" w:styleId="address">
     <w:name w:val="address"/>

</xml_diff>